<commit_message>
cambios en documentos y añadido examen de 28 de abril
</commit_message>
<xml_diff>
--- a/funciones array.docx
+++ b/funciones array.docx
@@ -4,10 +4,8 @@
   <w:body>
     <w:p>
       <w:pPr>
-        <w:pStyle w:val="Heading2"/>
-        <w:bidi w:val="0"/>
-        <w:spacing w:before="200" w:after="120"/>
-        <w:ind w:hanging="0" w:start="0"/>
+        <w:pStyle w:val="Normal"/>
+        <w:bidi w:val="0"/>
         <w:jc w:val="start"/>
         <w:rPr/>
       </w:pPr>
@@ -16,7 +14,7 @@
         <mc:AlternateContent>
           <mc:Choice Requires="wps">
             <w:drawing>
-              <wp:anchor behindDoc="0" distT="0" distB="0" distL="0" distR="0" simplePos="0" locked="0" layoutInCell="1" allowOverlap="1" relativeHeight="2">
+              <wp:anchor behindDoc="0" distT="0" distB="0" distL="85725" distR="20320" simplePos="0" locked="0" layoutInCell="1" allowOverlap="1" relativeHeight="2">
                 <wp:simplePos x="0" y="0"/>
                 <wp:positionH relativeFrom="column">
                   <wp:posOffset>261620</wp:posOffset>
@@ -25,7 +23,7 @@
                   <wp:posOffset>50165</wp:posOffset>
                 </wp:positionV>
                 <wp:extent cx="4726940" cy="544830"/>
-                <wp:effectExtent l="85725" t="0" r="20320" b="0"/>
+                <wp:effectExtent l="9525" t="0" r="10160" b="0"/>
                 <wp:wrapNone/>
                 <wp:docPr id="1" name="Asphalt"/>
                 <a:graphic xmlns:a="http://schemas.openxmlformats.org/drawingml/2006/main">
@@ -45,36 +43,43 @@
                         <w:txbxContent>
                           <w:p>
                             <w:pPr>
-                              <w:overflowPunct w:val="false"/>
+                              <w:kinsoku w:val="true"/>
+                              <w:overflowPunct w:val="true"/>
+                              <w:autoSpaceDE w:val="true"/>
                               <w:bidi w:val="0"/>
-                              <w:ind w:start="0" w:hanging="0"/>
+                              <w:spacing w:before="0" w:after="0" w:lineRule="auto" w:line="240"/>
+                              <w:ind w:start="0" w:end="0" w:hanging="0"/>
+                              <w:jc w:val="start"/>
                               <w:rPr/>
                             </w:pPr>
                             <w:r>
                               <w:rPr>
                                 <w:kern w:val="2"/>
-                                <w:emboss w:val="false"/>
-                                <w:imprint w:val="false"/>
-                                <w:em w:val="none"/>
-                                <w:iCs w:val="false"/>
-                                <w:bCs/>
-                                <w:szCs w:val="48"/>
+                                <w:shd w:fill="auto" w:val="clear"/>
                                 <w:smallCaps w:val="false"/>
                                 <w:caps w:val="false"/>
+                                <w:outline w:val="false"/>
+                                <w:em w:val="none"/>
                                 <w:vertAlign w:val="baseline"/>
                                 <w:position w:val="0"/>
                                 <w:sz w:val="48"/>
+                                <w:sz w:val="48"/>
+                                <w:szCs w:val="48"/>
+                                <w:spacing w:val="0"/>
+                                <w:i w:val="false"/>
+                                <w:iCs w:val="false"/>
+                                <w:emboss w:val="false"/>
+                                <w:imprint w:val="false"/>
+                                <w:w w:val="100"/>
                                 <w:shadow w:val="false"/>
-                                <w:outline w:val="false"/>
-                                <w:i w:val="false"/>
                                 <w:dstrike w:val="false"/>
                                 <w:strike w:val="false"/>
                                 <w:u w:val="none"/>
                                 <w:b/>
-                                <w:w w:val="100"/>
-                                <w:sz w:val="48"/>
-                                <w:rFonts w:cs="Tahoma" w:eastAsia="MS Gothic" w:ascii="Noto Sans" w:hAnsi="Noto Sans"/>
-                                <w:color w:val="000000"/>
+                                <w:bCs/>
+                                <w:rFonts w:ascii="Noto Sans" w:hAnsi="Noto Sans" w:eastAsia="MS Gothic" w:cs="Tahoma"/>
+                                <w:color w:val="729FCF"/>
+                                <w:lang w:val="es-ES" w:eastAsia="zh-CN" w:bidi="hi-IN"/>
                                 <w14:textFill>
                                   <w14:gradFill>
                                     <w14:gsLst>
@@ -95,7 +100,7 @@
                                   <w14:solidFill>
                                     <w14:srgbClr w14:val="000000"/>
                                   </w14:solidFill>
-                                  <w14:miter w14:lim="0"/>
+                                  <w14:bevel/>
                                 </w14:textOutline>
                               </w:rPr>
                               <w:t>Funciones de Array</w:t>
@@ -103,20 +108,47 @@
                           </w:p>
                           <w:p>
                             <w:pPr>
-                              <w:overflowPunct w:val="false"/>
-                              <w:bidi w:val="0"/>
-                              <w:ind w:start="0" w:hanging="0"/>
+                              <w:kinsoku w:val="true"/>
+                              <w:overflowPunct w:val="true"/>
+                              <w:autoSpaceDE w:val="true"/>
+                              <w:spacing w:before="0" w:after="0" w:lineRule="auto" w:line="240"/>
+                              <w:ind w:start="0" w:end="0" w:hanging="0"/>
+                              <w:jc w:val="start"/>
                               <w:rPr/>
                             </w:pPr>
                             <w:r>
                               <w:rPr>
-                                <w:sz w:val="24"/>
+                                <w:sz w:val="48"/>
+                                <w:w w:val="100"/>
+                                <w:b/>
+                                <w:u w:val="none"/>
+                                <w:dstrike w:val="false"/>
+                                <w:strike w:val="false"/>
+                                <w:i w:val="false"/>
+                                <w:outline w:val="false"/>
+                                <w:shadow w:val="false"/>
+                                <w:vertAlign w:val="baseline"/>
+                                <w:position w:val="0"/>
+                                <w:sz w:val="48"/>
+                                <w:kern w:val="2"/>
+                                <w:spacing w:val="0"/>
+                                <w:szCs w:val="48"/>
+                                <w:bCs/>
+                                <w:iCs w:val="false"/>
+                                <w:em w:val="none"/>
+                                <w:emboss w:val="false"/>
+                                <w:imprint w:val="false"/>
+                                <w:smallCaps w:val="false"/>
+                                <w:caps w:val="false"/>
+                                <w:rFonts w:ascii="Noto Sans" w:hAnsi="Noto Sans" w:eastAsia="MS Gothic" w:cs="Tahoma"/>
+                                <w:color w:val="000000"/>
+                                <w:lang w:val="es-ES" w:eastAsia="zh-CN" w:bidi="hi-IN"/>
                               </w:rPr>
                             </w:r>
                           </w:p>
                         </w:txbxContent>
                       </wps:txbx>
-                      <wps:bodyPr wrap="square" lIns="0" rIns="0" tIns="0" bIns="0" anchor="ctr" anchorCtr="1">
+                      <wps:bodyPr wrap="square" lIns="0" rIns="0" tIns="0" bIns="0" anchor="t">
                         <a:prstTxWarp prst="textCurveUp">
                           <a:avLst>
                             <a:gd name="adj" fmla="val 23222"/>
@@ -158,12 +190,11 @@
                 </v:handles>
                 <o:lock v:ext="edit" text="t" shapetype="t"/>
               </v:shapetype>
-              <v:shape id="shape_0" ID="Asphalt" adj="5016,10800" fillcolor="#b0bec5" stroked="t" o:allowincell="f" style="position:absolute;margin-left:20.6pt;margin-top:3.95pt;width:372.15pt;height:42.85pt;mso-wrap-style:none;v-text-anchor:middle" type="_x0000_t152">
+              <v:shape id="shape_0" ID="Asphalt" adj="5015" fillcolor="#b0bec5" stroked="t" o:allowincell="f" style="position:absolute;margin-left:20.6pt;margin-top:3.95pt;width:372.15pt;height:42.85pt;mso-wrap-style:none;v-text-anchor:middle" type="_x0000_t152">
                 <v:path textpathok="t"/>
-                <v:textpath on="t" fitshape="t" string="Funciones de Array&#10;" style="font-family:&quot;Arial Black&quot;;font-size:12pt;font-weight:bold" trim="t"/>
+                <v:textpath on="t" fitshape="t" string="Funciones de Array&#10;" style="font-family:&quot;Noto Sans&quot;;font-size:24pt;font-weight:bold" trim="t"/>
                 <v:fill o:detectmouseclick="t" color2="#455a64"/>
-                <v:stroke color="black" weight="19080" joinstyle="miter" endcap="flat"/>
-                <v:shadow on="t" obscured="f" color="#1c1c1c"/>
+                <v:stroke color="black" weight="19080" joinstyle="bevel" endcap="flat"/>
                 <w10:wrap type="none"/>
               </v:shape>
             </w:pict>
@@ -173,56 +204,29 @@
     </w:p>
     <w:p>
       <w:pPr>
-        <w:pStyle w:val="Normal"/>
-        <w:bidi w:val="0"/>
-        <w:jc w:val="start"/>
-        <w:rPr/>
-      </w:pPr>
-      <w:r>
-        <w:rPr/>
-      </w:r>
-    </w:p>
-    <w:p>
-      <w:pPr>
         <w:pStyle w:val="Heading4"/>
         <w:bidi w:val="0"/>
         <w:jc w:val="start"/>
-        <w:rPr/>
-      </w:pPr>
-      <w:bookmarkStart w:id="0" w:name="yui_3_17_2_1_1744803261145_2363"/>
-      <w:bookmarkEnd w:id="0"/>
-      <w:r>
         <w:rPr>
           <w:rStyle w:val="Strong"/>
           <w:b/>
           <w:bCs/>
           <w:color w:val="FF0000"/>
         </w:rPr>
-        <w:t>1. length</w:t>
-      </w:r>
-      <w:r>
-        <w:rPr/>
-        <w:t xml:space="preserve">: </w:t>
-      </w:r>
-      <w:bookmarkStart w:id="1" w:name="yui_3_17_2_1_1744803261145_2362"/>
-      <w:bookmarkEnd w:id="1"/>
-      <w:r>
-        <w:rPr>
-          <w:rStyle w:val="Strong"/>
-          <w:b/>
-          <w:bCs/>
-        </w:rPr>
-        <w:t>El atributo length almacena el número de elementos del vector</w:t>
+      </w:pPr>
+      <w:r>
+        <w:rPr/>
       </w:r>
     </w:p>
     <w:p>
       <w:pPr>
         <w:pStyle w:val="Heading4"/>
         <w:bidi w:val="0"/>
-        <w:ind w:hanging="0" w:start="0" w:end="0"/>
-        <w:jc w:val="start"/>
-        <w:rPr/>
-      </w:pPr>
+        <w:jc w:val="start"/>
+        <w:rPr/>
+      </w:pPr>
+      <w:bookmarkStart w:id="0" w:name="yui_3_17_2_1_1744803261145_2363"/>
+      <w:bookmarkEnd w:id="0"/>
       <w:r>
         <w:rPr>
           <w:rStyle w:val="Strong"/>
@@ -230,18 +234,50 @@
           <w:bCs/>
           <w:color w:val="FF0000"/>
         </w:rPr>
-        <w:t>2. push()</w:t>
+        <w:t>1. length</w:t>
       </w:r>
       <w:r>
         <w:rPr/>
         <w:t xml:space="preserve">: </w:t>
       </w:r>
+      <w:bookmarkStart w:id="1" w:name="yui_3_17_2_1_1744803261145_2362"/>
+      <w:bookmarkEnd w:id="1"/>
       <w:r>
         <w:rPr>
           <w:rStyle w:val="Strong"/>
           <w:b/>
           <w:bCs/>
         </w:rPr>
+        <w:t>El atributo length almacena el número de elementos del vector</w:t>
+      </w:r>
+    </w:p>
+    <w:p>
+      <w:pPr>
+        <w:pStyle w:val="Heading4"/>
+        <w:bidi w:val="0"/>
+        <w:ind w:hanging="0" w:start="0" w:end="0"/>
+        <w:jc w:val="start"/>
+        <w:rPr/>
+      </w:pPr>
+      <w:r>
+        <w:rPr>
+          <w:rStyle w:val="Strong"/>
+          <w:b/>
+          <w:bCs/>
+          <w:color w:val="FF0000"/>
+        </w:rPr>
+        <w:t>2. push()</w:t>
+      </w:r>
+      <w:r>
+        <w:rPr/>
+        <w:t xml:space="preserve">: </w:t>
+      </w:r>
+      <w:r>
+        <w:rPr>
+          <w:rStyle w:val="Strong"/>
+          <w:b/>
+          <w:bCs/>
+        </w:rPr>
         <w:t>El método push() añade uno o más elementos al final del vector</w:t>
       </w:r>
     </w:p>
@@ -257,11 +293,7 @@
       <w:bookmarkEnd w:id="2"/>
       <w:r>
         <w:rPr/>
-        <w:t xml:space="preserve">Ejemplo de vector </w:t>
-      </w:r>
-      <w:r>
-        <w:rPr/>
-        <w:t>Push</w:t>
+        <w:t>Ejemplo de vector Push</w:t>
       </w:r>
     </w:p>
     <w:p>
@@ -517,10 +549,10 @@
         <w:jc w:val="start"/>
         <w:rPr/>
       </w:pPr>
-      <w:bookmarkStart w:id="3" w:name="yui_3_17_2_1_1744803261145_2368"/>
-      <w:bookmarkStart w:id="4" w:name="yui_3_17_2_1_1744803261145_2367"/>
-      <w:bookmarkStart w:id="5" w:name="yui_3_17_2_1_1744803261145_2366"/>
-      <w:bookmarkStart w:id="6" w:name="yui_3_17_2_1_1744803261145_2365"/>
+      <w:bookmarkStart w:id="3" w:name="yui_3_17_2_1_1744803261145_2365"/>
+      <w:bookmarkStart w:id="4" w:name="yui_3_17_2_1_1744803261145_2366"/>
+      <w:bookmarkStart w:id="5" w:name="yui_3_17_2_1_1744803261145_2367"/>
+      <w:bookmarkStart w:id="6" w:name="yui_3_17_2_1_1744803261145_2368"/>
       <w:bookmarkEnd w:id="3"/>
       <w:bookmarkEnd w:id="4"/>
       <w:bookmarkEnd w:id="5"/>
@@ -1315,7 +1347,6 @@
           <w:rPr>
             <w:rStyle w:val="Hyperlink"/>
             <w:b/>
-            <w:b/>
             <w:bCs/>
             <w:color w:val="000000"/>
           </w:rPr>
@@ -7139,9 +7170,6 @@
       <w:r>
         <w:rPr/>
         <w:br/>
-      </w:r>
-      <w:r>
-        <w:rPr/>
         <w:t>Descripción:</w:t>
       </w:r>
       <w:r>
@@ -7473,6 +7501,7 @@
       <w:pgNumType w:fmt="decimal"/>
       <w:formProt w:val="false"/>
       <w:textDirection w:val="lrTb"/>
+      <w:docGrid w:type="default" w:linePitch="100" w:charSpace="0"/>
     </w:sectPr>
   </w:body>
 </w:document>
@@ -7483,7 +7512,6 @@
   <w:abstractNum w:abstractNumId="1">
     <w:lvl w:ilvl="0">
       <w:start w:val="1"/>
-      <w:pStyle w:val="Heading1"/>
       <w:numFmt w:val="none"/>
       <w:suff w:val="nothing"/>
       <w:lvlText w:val=""/>
@@ -7494,10 +7522,10 @@
         </w:tabs>
         <w:ind w:start="0" w:hanging="0"/>
       </w:pPr>
+      <w:rPr/>
     </w:lvl>
     <w:lvl w:ilvl="1">
       <w:start w:val="1"/>
-      <w:pStyle w:val="Heading2"/>
       <w:numFmt w:val="none"/>
       <w:suff w:val="nothing"/>
       <w:lvlText w:val=""/>
@@ -7508,10 +7536,10 @@
         </w:tabs>
         <w:ind w:start="0" w:hanging="0"/>
       </w:pPr>
+      <w:rPr/>
     </w:lvl>
     <w:lvl w:ilvl="2">
       <w:start w:val="1"/>
-      <w:pStyle w:val="Heading3"/>
       <w:numFmt w:val="none"/>
       <w:suff w:val="nothing"/>
       <w:lvlText w:val=""/>
@@ -7522,10 +7550,10 @@
         </w:tabs>
         <w:ind w:start="0" w:hanging="0"/>
       </w:pPr>
+      <w:rPr/>
     </w:lvl>
     <w:lvl w:ilvl="3">
       <w:start w:val="1"/>
-      <w:pStyle w:val="Heading4"/>
       <w:numFmt w:val="none"/>
       <w:suff w:val="nothing"/>
       <w:lvlText w:val=""/>
@@ -7536,6 +7564,7 @@
         </w:tabs>
         <w:ind w:start="0" w:hanging="0"/>
       </w:pPr>
+      <w:rPr/>
     </w:lvl>
     <w:lvl w:ilvl="4">
       <w:start w:val="1"/>
@@ -7549,6 +7578,7 @@
         </w:tabs>
         <w:ind w:start="0" w:hanging="0"/>
       </w:pPr>
+      <w:rPr/>
     </w:lvl>
     <w:lvl w:ilvl="5">
       <w:start w:val="1"/>
@@ -7562,6 +7592,7 @@
         </w:tabs>
         <w:ind w:start="0" w:hanging="0"/>
       </w:pPr>
+      <w:rPr/>
     </w:lvl>
     <w:lvl w:ilvl="6">
       <w:start w:val="1"/>
@@ -7575,6 +7606,7 @@
         </w:tabs>
         <w:ind w:start="0" w:hanging="0"/>
       </w:pPr>
+      <w:rPr/>
     </w:lvl>
     <w:lvl w:ilvl="7">
       <w:start w:val="1"/>
@@ -7588,6 +7620,7 @@
         </w:tabs>
         <w:ind w:start="0" w:hanging="0"/>
       </w:pPr>
+      <w:rPr/>
     </w:lvl>
     <w:lvl w:ilvl="8">
       <w:start w:val="1"/>
@@ -7601,10 +7634,133 @@
         </w:tabs>
         <w:ind w:start="0" w:hanging="0"/>
       </w:pPr>
+      <w:rPr/>
+    </w:lvl>
+  </w:abstractNum>
+  <w:abstractNum w:abstractNumId="2">
+    <w:lvl w:ilvl="0">
+      <w:start w:val="1"/>
+      <w:numFmt w:val="none"/>
+      <w:suff w:val="nothing"/>
+      <w:lvlText w:val=""/>
+      <w:lvlJc w:val="start"/>
+      <w:pPr>
+        <w:tabs>
+          <w:tab w:val="num" w:pos="0"/>
+        </w:tabs>
+        <w:ind w:start="0" w:hanging="0"/>
+      </w:pPr>
+    </w:lvl>
+    <w:lvl w:ilvl="1">
+      <w:start w:val="1"/>
+      <w:numFmt w:val="none"/>
+      <w:suff w:val="nothing"/>
+      <w:lvlText w:val=""/>
+      <w:lvlJc w:val="start"/>
+      <w:pPr>
+        <w:tabs>
+          <w:tab w:val="num" w:pos="0"/>
+        </w:tabs>
+        <w:ind w:start="0" w:hanging="0"/>
+      </w:pPr>
+    </w:lvl>
+    <w:lvl w:ilvl="2">
+      <w:start w:val="1"/>
+      <w:numFmt w:val="none"/>
+      <w:suff w:val="nothing"/>
+      <w:lvlText w:val=""/>
+      <w:lvlJc w:val="start"/>
+      <w:pPr>
+        <w:tabs>
+          <w:tab w:val="num" w:pos="0"/>
+        </w:tabs>
+        <w:ind w:start="0" w:hanging="0"/>
+      </w:pPr>
+    </w:lvl>
+    <w:lvl w:ilvl="3">
+      <w:start w:val="1"/>
+      <w:numFmt w:val="none"/>
+      <w:suff w:val="nothing"/>
+      <w:lvlText w:val=""/>
+      <w:lvlJc w:val="start"/>
+      <w:pPr>
+        <w:tabs>
+          <w:tab w:val="num" w:pos="0"/>
+        </w:tabs>
+        <w:ind w:start="0" w:hanging="0"/>
+      </w:pPr>
+    </w:lvl>
+    <w:lvl w:ilvl="4">
+      <w:start w:val="1"/>
+      <w:numFmt w:val="none"/>
+      <w:suff w:val="nothing"/>
+      <w:lvlText w:val=""/>
+      <w:lvlJc w:val="start"/>
+      <w:pPr>
+        <w:tabs>
+          <w:tab w:val="num" w:pos="0"/>
+        </w:tabs>
+        <w:ind w:start="0" w:hanging="0"/>
+      </w:pPr>
+    </w:lvl>
+    <w:lvl w:ilvl="5">
+      <w:start w:val="1"/>
+      <w:numFmt w:val="none"/>
+      <w:suff w:val="nothing"/>
+      <w:lvlText w:val=""/>
+      <w:lvlJc w:val="start"/>
+      <w:pPr>
+        <w:tabs>
+          <w:tab w:val="num" w:pos="0"/>
+        </w:tabs>
+        <w:ind w:start="0" w:hanging="0"/>
+      </w:pPr>
+    </w:lvl>
+    <w:lvl w:ilvl="6">
+      <w:start w:val="1"/>
+      <w:numFmt w:val="none"/>
+      <w:suff w:val="nothing"/>
+      <w:lvlText w:val=""/>
+      <w:lvlJc w:val="start"/>
+      <w:pPr>
+        <w:tabs>
+          <w:tab w:val="num" w:pos="0"/>
+        </w:tabs>
+        <w:ind w:start="0" w:hanging="0"/>
+      </w:pPr>
+    </w:lvl>
+    <w:lvl w:ilvl="7">
+      <w:start w:val="1"/>
+      <w:numFmt w:val="none"/>
+      <w:suff w:val="nothing"/>
+      <w:lvlText w:val=""/>
+      <w:lvlJc w:val="start"/>
+      <w:pPr>
+        <w:tabs>
+          <w:tab w:val="num" w:pos="0"/>
+        </w:tabs>
+        <w:ind w:start="0" w:hanging="0"/>
+      </w:pPr>
+    </w:lvl>
+    <w:lvl w:ilvl="8">
+      <w:start w:val="1"/>
+      <w:numFmt w:val="none"/>
+      <w:suff w:val="nothing"/>
+      <w:lvlText w:val=""/>
+      <w:lvlJc w:val="start"/>
+      <w:pPr>
+        <w:tabs>
+          <w:tab w:val="num" w:pos="0"/>
+        </w:tabs>
+        <w:ind w:start="0" w:hanging="0"/>
+      </w:pPr>
     </w:lvl>
   </w:abstractNum>
   <w:num w:numId="1">
     <w:abstractNumId w:val="1"/>
+  </w:num>
+  <w:num w:numId="2">
+    <w:abstractNumId w:val="2"/>
   </w:num>
 </w:numbering>
 </file>
@@ -7623,7 +7779,6 @@
     </w:rPrDefault>
     <w:pPrDefault>
       <w:pPr>
-        <w:widowControl/>
         <w:suppressAutoHyphens w:val="true"/>
       </w:pPr>
     </w:pPrDefault>
@@ -7633,7 +7788,10 @@
     <w:qFormat/>
     <w:pPr>
       <w:widowControl/>
+      <w:suppressAutoHyphens w:val="true"/>
       <w:bidi w:val="0"/>
+      <w:spacing w:before="0" w:after="0"/>
+      <w:jc w:val="start"/>
     </w:pPr>
     <w:rPr>
       <w:rFonts w:ascii="Liberation Serif" w:hAnsi="Liberation Serif" w:eastAsia="Noto Serif CJK SC" w:cs="Noto Sans Devanagari"/>
@@ -7808,6 +7966,13 @@
       <w:szCs w:val="20"/>
     </w:rPr>
   </w:style>
+  <w:style w:type="paragraph" w:styleId="Contenidodelmarco">
+    <w:name w:val="Contenido del marco"/>
+    <w:basedOn w:val="Normal"/>
+    <w:qFormat/>
+    <w:pPr/>
+    <w:rPr/>
+  </w:style>
 </w:styles>
 </file>
 

</xml_diff>